<commit_message>
Revert "20241026 차경환 사풍 용어 추가"
This reverts commit 7e35174f0b3a265dc997a5456c215860419535aa.
</commit_message>
<xml_diff>
--- a/기획/기획서/기술 콘텐츠 기획.docx
+++ b/기획/기획서/기술 콘텐츠 기획.docx
@@ -914,7 +914,7 @@
               </mc:Choice>
               <mc:Fallback>
                 <w:pict>
-                  <v:group w14:anchorId="12480461" id="그룹 2" o:spid="_x0000_s1026" style="position:absolute;left:0;text-align:left;margin-left:0;margin-top:0;width:432.65pt;height:448.55pt;z-index:-251660288;mso-width-percent:706;mso-height-percent:566;mso-left-percent:220;mso-top-percent:300;mso-position-horizontal-relative:page;mso-position-vertical-relative:page;mso-width-percent:706;mso-height-percent:566;mso-left-percent:220;mso-top-percent:300" coordsize="43291,44910" o:gfxdata="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">
+                  <v:group w14:anchorId="7E480F9C" id="그룹 2" o:spid="_x0000_s1026" style="position:absolute;left:0;text-align:left;margin-left:0;margin-top:0;width:432.65pt;height:448.55pt;z-index:-251660288;mso-width-percent:706;mso-height-percent:566;mso-left-percent:220;mso-top-percent:300;mso-position-horizontal-relative:page;mso-position-vertical-relative:page;mso-width-percent:706;mso-height-percent:566;mso-left-percent:220;mso-top-percent:300" coordsize="43291,44910" o:gfxdata="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">
                     <o:lock v:ext="edit" aspectratio="t"/>
                     <v:shape id="자유형 64" o:spid="_x0000_s1027" style="position:absolute;left:15017;width:28274;height:28352;visibility:visible;mso-wrap-style:square;v-text-anchor:top" coordsize="1781,1786" o:gfxdata="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" path="m4,1786l,1782,1776,r5,5l4,1786xe" filled="f" stroked="f">
                       <v:path arrowok="t" o:connecttype="custom" o:connectlocs="6350,2835275;0,2828925;2819400,0;2827338,7938;6350,2835275" o:connectangles="0,0,0,0,0"/>
@@ -6452,13 +6452,7 @@
               <w:rPr>
                 <w:rFonts w:hint="eastAsia"/>
               </w:rPr>
-              <w:t xml:space="preserve">플레이어 캐릭터의 </w:t>
-            </w:r>
-            <w:r>
-              <w:rPr>
-                <w:rFonts w:hint="eastAsia"/>
-              </w:rPr>
-              <w:t>사풍</w:t>
+              <w:t>플레이어 캐릭터의 공격력</w:t>
             </w:r>
             <w:r>
               <w:rPr>

</xml_diff>